<commit_message>
adding answer 1 to Word
</commit_message>
<xml_diff>
--- a/למידת מכונה מטלה 3 תשובות.docx
+++ b/למידת מכונה מטלה 3 תשובות.docx
@@ -4,11 +4,13 @@
   <w:body>
     <w:p>
       <w:pPr>
+        <w:jc w:val="center"/>
         <w:rPr>
           <w:b/>
           <w:bCs/>
           <w:u w:val="single"/>
           <w:rtl/>
+          <w:lang w:val="en-GB"/>
         </w:rPr>
       </w:pPr>
       <w:r>
@@ -18,6 +20,1463 @@
           <w:bCs/>
           <w:u w:val="single"/>
           <w:rtl/>
+          <w:lang w:val="en-GB"/>
+        </w:rPr>
+        <w:t xml:space="preserve">מגישים: </w:t>
+      </w:r>
+      <w:r>
+        <w:rPr>
+          <w:b/>
+          <w:bCs/>
+          <w:u w:val="single"/>
+          <w:rtl/>
+          <w:lang w:val="en-GB"/>
+        </w:rPr>
+        <w:br/>
+      </w:r>
+      <w:r>
+        <w:rPr>
+          <w:rFonts w:hint="cs"/>
+          <w:b/>
+          <w:bCs/>
+          <w:u w:val="single"/>
+          <w:rtl/>
+          <w:lang w:val="en-GB"/>
+        </w:rPr>
+        <w:t>נועם סיידה 212631071</w:t>
+      </w:r>
+      <w:r>
+        <w:rPr>
+          <w:b/>
+          <w:bCs/>
+          <w:u w:val="single"/>
+          <w:rtl/>
+          <w:lang w:val="en-GB"/>
+        </w:rPr>
+        <w:br/>
+      </w:r>
+      <w:r>
+        <w:rPr>
+          <w:rFonts w:hint="cs"/>
+          <w:b/>
+          <w:bCs/>
+          <w:u w:val="single"/>
+          <w:rtl/>
+          <w:lang w:val="en-GB"/>
+        </w:rPr>
+        <w:t xml:space="preserve">אלון סויסה </w:t>
+      </w:r>
+    </w:p>
+    <w:p>
+      <w:pPr>
+        <w:rPr>
+          <w:b/>
+          <w:bCs/>
+          <w:u w:val="single"/>
+          <w:rtl/>
+          <w:lang w:val="en-GB"/>
+        </w:rPr>
+      </w:pPr>
+      <w:r>
+        <w:rPr>
+          <w:rFonts w:hint="cs"/>
+          <w:b/>
+          <w:bCs/>
+          <w:u w:val="single"/>
+          <w:rtl/>
+          <w:lang w:val="en-GB"/>
+        </w:rPr>
+        <w:t>שאלה 1:</w:t>
+      </w:r>
+    </w:p>
+    <w:p>
+      <w:pPr>
+        <w:jc w:val="center"/>
+        <w:rPr>
+          <w:b/>
+          <w:bCs/>
+          <w:u w:val="single"/>
+          <w:rtl/>
+        </w:rPr>
+      </w:pPr>
+      <w:r>
+        <w:rPr>
+          <w:noProof/>
+        </w:rPr>
+        <w:drawing>
+          <wp:inline distT="0" distB="0" distL="0" distR="0" wp14:anchorId="3B8E126B" wp14:editId="5DF14726">
+            <wp:extent cx="3504634" cy="4053578"/>
+            <wp:effectExtent l="0" t="0" r="635" b="4445"/>
+            <wp:docPr id="1928711647" name="Picture 1"/>
+            <wp:cNvGraphicFramePr>
+              <a:graphicFrameLocks xmlns:a="http://schemas.openxmlformats.org/drawingml/2006/main" noChangeAspect="1"/>
+            </wp:cNvGraphicFramePr>
+            <a:graphic xmlns:a="http://schemas.openxmlformats.org/drawingml/2006/main">
+              <a:graphicData uri="http://schemas.openxmlformats.org/drawingml/2006/picture">
+                <pic:pic xmlns:pic="http://schemas.openxmlformats.org/drawingml/2006/picture">
+                  <pic:nvPicPr>
+                    <pic:cNvPr id="0" name="Picture 2"/>
+                    <pic:cNvPicPr>
+                      <a:picLocks noChangeAspect="1" noChangeArrowheads="1"/>
+                    </pic:cNvPicPr>
+                  </pic:nvPicPr>
+                  <pic:blipFill>
+                    <a:blip r:embed="rId5" cstate="print">
+                      <a:extLst>
+                        <a:ext uri="{28A0092B-C50C-407E-A947-70E740481C1C}">
+                          <a14:useLocalDpi xmlns:a14="http://schemas.microsoft.com/office/drawing/2010/main" val="0"/>
+                        </a:ext>
+                      </a:extLst>
+                    </a:blip>
+                    <a:srcRect/>
+                    <a:stretch>
+                      <a:fillRect/>
+                    </a:stretch>
+                  </pic:blipFill>
+                  <pic:spPr bwMode="auto">
+                    <a:xfrm>
+                      <a:off x="0" y="0"/>
+                      <a:ext cx="3504634" cy="4053578"/>
+                    </a:xfrm>
+                    <a:prstGeom prst="rect">
+                      <a:avLst/>
+                    </a:prstGeom>
+                    <a:noFill/>
+                    <a:ln>
+                      <a:noFill/>
+                    </a:ln>
+                  </pic:spPr>
+                </pic:pic>
+              </a:graphicData>
+            </a:graphic>
+          </wp:inline>
+        </w:drawing>
+      </w:r>
+    </w:p>
+    <w:p>
+      <w:pPr>
+        <w:rPr>
+          <w:color w:val="FF0000"/>
+          <w:rtl/>
+        </w:rPr>
+      </w:pPr>
+      <w:r>
+        <w:rPr>
+          <w:rFonts w:hint="cs"/>
+          <w:color w:val="FF0000"/>
+          <w:rtl/>
+        </w:rPr>
+        <w:t>סימנתי באדום את הערכים המינימליים בכל עמודה.</w:t>
+      </w:r>
+    </w:p>
+    <w:p>
+      <w:pPr>
+        <w:rPr>
+          <w:b/>
+          <w:bCs/>
+          <w:u w:val="single"/>
+          <w:rtl/>
+          <w:lang w:val="en-GB"/>
+        </w:rPr>
+      </w:pPr>
+      <w:r>
+        <w:rPr>
+          <w:rFonts w:hint="cs"/>
+          <w:b/>
+          <w:bCs/>
+          <w:u w:val="single"/>
+          <w:rtl/>
+          <w:lang w:val="en-GB"/>
+        </w:rPr>
+        <w:t>ערכי ה</w:t>
+      </w:r>
+      <w:r>
+        <w:rPr>
+          <w:b/>
+          <w:bCs/>
+          <w:u w:val="single"/>
+          <w:lang w:val="en-GB"/>
+        </w:rPr>
+        <w:t>k</w:t>
+      </w:r>
+      <w:r>
+        <w:rPr>
+          <w:rFonts w:hint="cs"/>
+          <w:b/>
+          <w:bCs/>
+          <w:u w:val="single"/>
+          <w:rtl/>
+          <w:lang w:val="en-GB"/>
+        </w:rPr>
+        <w:t xml:space="preserve"> וה-</w:t>
+      </w:r>
+      <w:r>
+        <w:rPr>
+          <w:b/>
+          <w:bCs/>
+          <w:u w:val="single"/>
+          <w:lang w:val="en-GB"/>
+        </w:rPr>
+        <w:t>p</w:t>
+      </w:r>
+      <w:r>
+        <w:rPr>
+          <w:rFonts w:hint="cs"/>
+          <w:b/>
+          <w:bCs/>
+          <w:u w:val="single"/>
+          <w:rtl/>
+          <w:lang w:val="en-GB"/>
+        </w:rPr>
+        <w:t xml:space="preserve"> הכי טובים לסיווג הם: </w:t>
+      </w:r>
+      <w:r>
+        <w:rPr>
+          <w:b/>
+          <w:bCs/>
+          <w:u w:val="single"/>
+          <w:lang w:val="en-GB"/>
+        </w:rPr>
+        <w:t>p=2</w:t>
+      </w:r>
+      <w:r>
+        <w:rPr>
+          <w:rFonts w:hint="cs"/>
+          <w:b/>
+          <w:bCs/>
+          <w:u w:val="single"/>
+          <w:rtl/>
+          <w:lang w:val="en-GB"/>
+        </w:rPr>
+        <w:t xml:space="preserve">, </w:t>
+      </w:r>
+      <w:r>
+        <w:rPr>
+          <w:b/>
+          <w:bCs/>
+          <w:u w:val="single"/>
+          <w:lang w:val="en-GB"/>
+        </w:rPr>
+        <w:t>k=9</w:t>
+      </w:r>
+      <w:r>
+        <w:rPr>
+          <w:rFonts w:hint="cs"/>
+          <w:b/>
+          <w:bCs/>
+          <w:u w:val="single"/>
+          <w:rtl/>
+          <w:lang w:val="en-GB"/>
+        </w:rPr>
+        <w:t>.</w:t>
+      </w:r>
+    </w:p>
+    <w:p>
+      <w:pPr>
+        <w:rPr>
+          <w:rtl/>
+          <w:lang w:val="en-GB"/>
+        </w:rPr>
+      </w:pPr>
+      <w:r>
+        <w:rPr>
+          <w:rFonts w:hint="cs"/>
+          <w:rtl/>
+          <w:lang w:val="en-GB"/>
+        </w:rPr>
+        <w:t>זאת משום שה</w:t>
+      </w:r>
+      <w:r>
+        <w:rPr>
+          <w:lang w:val="en-GB"/>
+        </w:rPr>
+        <w:t>test error</w:t>
+      </w:r>
+      <w:r>
+        <w:rPr>
+          <w:rFonts w:hint="cs"/>
+          <w:rtl/>
+          <w:lang w:val="en-GB"/>
+        </w:rPr>
+        <w:t xml:space="preserve"> הממוצע שלהם הוא הכי נמוך מבין כל שאר האפשרויות.</w:t>
+      </w:r>
+    </w:p>
+    <w:p>
+      <w:pPr>
+        <w:rPr>
+          <w:rtl/>
+          <w:lang w:val="en-GB"/>
+        </w:rPr>
+      </w:pPr>
+      <w:r>
+        <w:rPr>
+          <w:rFonts w:hint="cs"/>
+          <w:rtl/>
+          <w:lang w:val="en-GB"/>
+        </w:rPr>
+        <w:t>צריך למזער את ה-</w:t>
+      </w:r>
+      <w:r>
+        <w:rPr>
+          <w:lang w:val="en-GB"/>
+        </w:rPr>
+        <w:t>test error</w:t>
+      </w:r>
+      <w:r>
+        <w:rPr>
+          <w:rFonts w:hint="cs"/>
+          <w:rtl/>
+          <w:lang w:val="en-GB"/>
+        </w:rPr>
+        <w:t xml:space="preserve"> כי היא מציגה מה הטעות של המודל על העולם, בעוד שה</w:t>
+      </w:r>
+      <w:r>
+        <w:rPr>
+          <w:lang w:val="en-GB"/>
+        </w:rPr>
+        <w:t>train error</w:t>
+      </w:r>
+      <w:r>
+        <w:rPr>
+          <w:rFonts w:hint="cs"/>
+          <w:rtl/>
+          <w:lang w:val="en-GB"/>
+        </w:rPr>
+        <w:t xml:space="preserve"> היא הטעות של המודל על ה</w:t>
+      </w:r>
+      <w:r>
+        <w:rPr>
+          <w:lang w:val="en-GB"/>
+        </w:rPr>
+        <w:t>data</w:t>
+      </w:r>
+      <w:r>
+        <w:rPr>
+          <w:rFonts w:hint="cs"/>
+          <w:rtl/>
+          <w:lang w:val="en-GB"/>
+        </w:rPr>
+        <w:t xml:space="preserve"> שהוא כבר ראה והתאמן עליו, ולכן מסוגל לסווג אותו נכון גם אם הוא לא מכליל את הדפוס בדאטא ולא מזהה את החוק האמיתי שעל פיו הדאטא מחולק(</w:t>
+      </w:r>
+      <w:r>
+        <w:rPr>
+          <w:lang w:val="en-GB"/>
+        </w:rPr>
+        <w:t>overfitting</w:t>
+      </w:r>
+      <w:r>
+        <w:rPr>
+          <w:rFonts w:hint="cs"/>
+          <w:rtl/>
+          <w:lang w:val="en-GB"/>
+        </w:rPr>
+        <w:t>).</w:t>
+      </w:r>
+    </w:p>
+    <w:p>
+      <w:pPr>
+        <w:rPr>
+          <w:rtl/>
+          <w:lang w:val="en-GB"/>
+        </w:rPr>
+      </w:pPr>
+      <w:r>
+        <w:rPr>
+          <w:rFonts w:cs="Arial" w:hint="cs"/>
+          <w:rtl/>
+          <w:lang w:val="en-GB"/>
+        </w:rPr>
+        <w:t>כֵּכְלל</w:t>
+      </w:r>
+      <w:r>
+        <w:rPr>
+          <w:rFonts w:cs="Arial" w:hint="cs"/>
+          <w:rtl/>
+          <w:lang w:val="en-GB"/>
+        </w:rPr>
+        <w:t xml:space="preserve"> </w:t>
+      </w:r>
+      <w:r>
+        <w:rPr>
+          <w:rtl/>
+          <w:lang w:val="en-GB"/>
+        </w:rPr>
+        <w:t>–</w:t>
+      </w:r>
+      <w:r>
+        <w:rPr>
+          <w:rFonts w:hint="cs"/>
+          <w:rtl/>
+          <w:lang w:val="en-GB"/>
+        </w:rPr>
+        <w:t xml:space="preserve"> ניתן לראות</w:t>
+      </w:r>
+      <w:r>
+        <w:rPr>
+          <w:rFonts w:hint="cs"/>
+          <w:rtl/>
+          <w:lang w:val="en-GB"/>
+        </w:rPr>
+        <w:t>,</w:t>
+      </w:r>
+      <w:r>
+        <w:rPr>
+          <w:rFonts w:hint="cs"/>
+          <w:rtl/>
+          <w:lang w:val="en-GB"/>
+        </w:rPr>
+        <w:t xml:space="preserve"> </w:t>
+      </w:r>
+      <w:r>
+        <w:rPr>
+          <w:rFonts w:cs="Arial" w:hint="cs"/>
+          <w:rtl/>
+          <w:lang w:val="en-GB"/>
+        </w:rPr>
+        <w:t>בכל</w:t>
+      </w:r>
+      <w:r>
+        <w:rPr>
+          <w:rFonts w:cs="Arial"/>
+          <w:rtl/>
+          <w:lang w:val="en-GB"/>
+        </w:rPr>
+        <w:t xml:space="preserve"> </w:t>
+      </w:r>
+      <w:r>
+        <w:rPr>
+          <w:rFonts w:cs="Arial" w:hint="cs"/>
+          <w:rtl/>
+          <w:lang w:val="en-GB"/>
+        </w:rPr>
+        <w:t>מטריקות</w:t>
+      </w:r>
+      <w:r>
+        <w:rPr>
+          <w:rFonts w:cs="Arial"/>
+          <w:rtl/>
+          <w:lang w:val="en-GB"/>
+        </w:rPr>
+        <w:t xml:space="preserve"> </w:t>
+      </w:r>
+      <w:r>
+        <w:rPr>
+          <w:rFonts w:hint="cs"/>
+          <w:rtl/>
+          <w:lang w:val="en-GB"/>
+        </w:rPr>
+        <w:t>המרחק</w:t>
+      </w:r>
+      <w:r>
+        <w:rPr>
+          <w:rFonts w:hint="cs"/>
+          <w:rtl/>
+        </w:rPr>
+        <w:t xml:space="preserve">, </w:t>
+      </w:r>
+      <w:r>
+        <w:rPr>
+          <w:rFonts w:hint="cs"/>
+          <w:rtl/>
+        </w:rPr>
+        <w:t>שככל</w:t>
+      </w:r>
+      <w:r>
+        <w:rPr>
+          <w:rFonts w:hint="cs"/>
+          <w:rtl/>
+          <w:lang w:val="en-GB"/>
+        </w:rPr>
+        <w:t xml:space="preserve"> שהגדלנו את ה</w:t>
+      </w:r>
+      <w:r>
+        <w:rPr>
+          <w:lang w:val="en-GB"/>
+        </w:rPr>
+        <w:t>k</w:t>
+      </w:r>
+      <w:r>
+        <w:rPr>
+          <w:rFonts w:hint="cs"/>
+          <w:rtl/>
+          <w:lang w:val="en-GB"/>
+        </w:rPr>
+        <w:t>:</w:t>
+      </w:r>
+      <w:r>
+        <w:rPr>
+          <w:rtl/>
+          <w:lang w:val="en-GB"/>
+        </w:rPr>
+        <w:br/>
+      </w:r>
+      <w:r>
+        <w:rPr>
+          <w:rFonts w:hint="cs"/>
+          <w:rtl/>
+          <w:lang w:val="en-GB"/>
+        </w:rPr>
+        <w:t>1. ה</w:t>
+      </w:r>
+      <w:r>
+        <w:rPr>
+          <w:lang w:val="en-GB"/>
+        </w:rPr>
+        <w:t>test error</w:t>
+      </w:r>
+      <w:r>
+        <w:rPr>
+          <w:rFonts w:hint="cs"/>
+          <w:rtl/>
+          <w:lang w:val="en-GB"/>
+        </w:rPr>
+        <w:t xml:space="preserve"> נהיה קטן יותר</w:t>
+      </w:r>
+      <w:r>
+        <w:rPr>
+          <w:rtl/>
+          <w:lang w:val="en-GB"/>
+        </w:rPr>
+        <w:br/>
+      </w:r>
+      <w:r>
+        <w:rPr>
+          <w:rFonts w:hint="cs"/>
+          <w:rtl/>
+          <w:lang w:val="en-GB"/>
+        </w:rPr>
+        <w:t xml:space="preserve">2. ה </w:t>
+      </w:r>
+      <w:r>
+        <w:rPr>
+          <w:lang w:val="en-GB"/>
+        </w:rPr>
+        <w:t>train error</w:t>
+      </w:r>
+      <w:r>
+        <w:rPr>
+          <w:rFonts w:hint="cs"/>
+          <w:rtl/>
+          <w:lang w:val="en-GB"/>
+        </w:rPr>
+        <w:t xml:space="preserve"> נהיה גדול יותר</w:t>
+      </w:r>
+      <w:r>
+        <w:rPr>
+          <w:rtl/>
+          <w:lang w:val="en-GB"/>
+        </w:rPr>
+        <w:br/>
+      </w:r>
+      <w:r>
+        <w:rPr>
+          <w:rFonts w:hint="cs"/>
+          <w:rtl/>
+          <w:lang w:val="en-GB"/>
+        </w:rPr>
+        <w:t>3. ה</w:t>
+      </w:r>
+      <w:r>
+        <w:rPr>
+          <w:lang w:val="en-GB"/>
+        </w:rPr>
+        <w:t>difference</w:t>
+      </w:r>
+      <w:r>
+        <w:rPr>
+          <w:rFonts w:hint="cs"/>
+          <w:rtl/>
+          <w:lang w:val="en-GB"/>
+        </w:rPr>
+        <w:t xml:space="preserve"> נהיה קטן יותר</w:t>
+      </w:r>
+    </w:p>
+    <w:p>
+      <w:pPr>
+        <w:rPr>
+          <w:rtl/>
+          <w:lang w:val="en-GB"/>
+        </w:rPr>
+      </w:pPr>
+      <w:r>
+        <w:rPr>
+          <w:rFonts w:hint="cs"/>
+          <w:rtl/>
+          <w:lang w:val="en-GB"/>
+        </w:rPr>
+        <w:t xml:space="preserve">כלומר, מודל עם ערכי </w:t>
+      </w:r>
+      <w:r>
+        <w:rPr>
+          <w:lang w:val="en-GB"/>
+        </w:rPr>
+        <w:t>k</w:t>
+      </w:r>
+      <w:r>
+        <w:rPr>
+          <w:rFonts w:hint="cs"/>
+          <w:rtl/>
+          <w:lang w:val="en-GB"/>
+        </w:rPr>
+        <w:t xml:space="preserve"> נמוכים יוצרים </w:t>
+      </w:r>
+      <w:r>
+        <w:rPr>
+          <w:lang w:val="en-GB"/>
+        </w:rPr>
+        <w:t>overfitting</w:t>
+      </w:r>
+      <w:r>
+        <w:rPr>
+          <w:rFonts w:hint="cs"/>
+          <w:rtl/>
+          <w:lang w:val="en-GB"/>
+        </w:rPr>
+        <w:t>.</w:t>
+      </w:r>
+    </w:p>
+    <w:p>
+      <w:pPr>
+        <w:rPr>
+          <w:rtl/>
+          <w:lang w:val="en-GB"/>
+        </w:rPr>
+      </w:pPr>
+      <w:r>
+        <w:rPr>
+          <w:rFonts w:hint="cs"/>
+          <w:rtl/>
+          <w:lang w:val="en-GB"/>
+        </w:rPr>
+        <w:t xml:space="preserve">זאת משום שלמודלי </w:t>
+      </w:r>
+      <w:proofErr w:type="spellStart"/>
+      <w:r>
+        <w:rPr>
+          <w:lang w:val="en-GB"/>
+        </w:rPr>
+        <w:t>knn</w:t>
+      </w:r>
+      <w:proofErr w:type="spellEnd"/>
+      <w:r>
+        <w:rPr>
+          <w:rFonts w:hint="cs"/>
+          <w:rtl/>
+          <w:lang w:val="en-GB"/>
+        </w:rPr>
+        <w:t xml:space="preserve"> עם ערכי </w:t>
+      </w:r>
+      <w:r>
+        <w:rPr>
+          <w:lang w:val="en-GB"/>
+        </w:rPr>
+        <w:t>k</w:t>
+      </w:r>
+      <w:r>
+        <w:rPr>
+          <w:rFonts w:hint="cs"/>
+          <w:rtl/>
+          <w:lang w:val="en-GB"/>
+        </w:rPr>
+        <w:t xml:space="preserve"> קטנים יש </w:t>
+      </w:r>
+      <w:proofErr w:type="spellStart"/>
+      <w:r>
+        <w:rPr>
+          <w:lang w:val="en-GB"/>
+        </w:rPr>
+        <w:t>vc</w:t>
+      </w:r>
+      <w:proofErr w:type="spellEnd"/>
+      <w:r>
+        <w:rPr>
+          <w:lang w:val="en-GB"/>
+        </w:rPr>
+        <w:t>-dim</w:t>
+      </w:r>
+      <w:r>
+        <w:rPr>
+          <w:rFonts w:hint="cs"/>
+          <w:rtl/>
+          <w:lang w:val="en-GB"/>
+        </w:rPr>
+        <w:t xml:space="preserve"> גבוה. הם מסוגלים להתאים את עצמם לכל </w:t>
+      </w:r>
+      <w:r>
+        <w:rPr>
+          <w:lang w:val="en-GB"/>
+        </w:rPr>
+        <w:t>data</w:t>
+      </w:r>
+      <w:r>
+        <w:rPr>
+          <w:rFonts w:hint="cs"/>
+          <w:rtl/>
+          <w:lang w:val="en-GB"/>
+        </w:rPr>
+        <w:t xml:space="preserve"> שהוא, ולכן לא מכלילים את הדפוס בדאטא ומזהים את החוק האמיתי.</w:t>
+      </w:r>
+    </w:p>
+    <w:p>
+      <w:pPr>
+        <w:rPr>
+          <w:rtl/>
+          <w:lang w:val="en-GB"/>
+        </w:rPr>
+      </w:pPr>
+      <w:r>
+        <w:rPr>
+          <w:rFonts w:hint="cs"/>
+          <w:rtl/>
+          <w:lang w:val="en-GB"/>
+        </w:rPr>
+        <w:lastRenderedPageBreak/>
+        <w:t>ניתן לראות שה</w:t>
+      </w:r>
+      <w:r>
+        <w:rPr>
+          <w:lang w:val="en-GB"/>
+        </w:rPr>
+        <w:t>train error</w:t>
+      </w:r>
+      <w:r>
+        <w:rPr>
+          <w:rFonts w:hint="cs"/>
+          <w:rtl/>
+          <w:lang w:val="en-GB"/>
+        </w:rPr>
+        <w:t xml:space="preserve"> הכי נמוך הוא כאשר </w:t>
+      </w:r>
+      <w:r>
+        <w:rPr>
+          <w:lang w:val="en-GB"/>
+        </w:rPr>
+        <w:t>k=1</w:t>
+      </w:r>
+      <w:r>
+        <w:rPr>
+          <w:rFonts w:hint="cs"/>
+          <w:rtl/>
+          <w:lang w:val="en-GB"/>
+        </w:rPr>
+        <w:t xml:space="preserve">. </w:t>
+      </w:r>
+      <w:r>
+        <w:rPr>
+          <w:rtl/>
+          <w:lang w:val="en-GB"/>
+        </w:rPr>
+        <w:br/>
+      </w:r>
+      <w:r>
+        <w:rPr>
+          <w:rFonts w:hint="cs"/>
+          <w:rtl/>
+          <w:lang w:val="en-GB"/>
+        </w:rPr>
+        <w:t>זה בגלל הצורה ש</w:t>
+      </w:r>
+      <w:proofErr w:type="spellStart"/>
+      <w:r>
+        <w:rPr>
+          <w:lang w:val="en-GB"/>
+        </w:rPr>
+        <w:t>knn</w:t>
+      </w:r>
+      <w:proofErr w:type="spellEnd"/>
+      <w:r>
+        <w:rPr>
+          <w:rFonts w:hint="cs"/>
+          <w:rtl/>
+          <w:lang w:val="en-GB"/>
+        </w:rPr>
+        <w:t xml:space="preserve"> פועל: כאשר </w:t>
+      </w:r>
+      <w:r>
+        <w:rPr>
+          <w:lang w:val="en-GB"/>
+        </w:rPr>
+        <w:t>k=1</w:t>
+      </w:r>
+      <w:r>
+        <w:rPr>
+          <w:rFonts w:hint="cs"/>
+          <w:rtl/>
+          <w:lang w:val="en-GB"/>
+        </w:rPr>
+        <w:t xml:space="preserve">, נקודה מסווגת כמו </w:t>
+      </w:r>
+      <w:r>
+        <w:rPr>
+          <w:rFonts w:hint="cs"/>
+          <w:rtl/>
+          <w:lang w:val="en-GB"/>
+        </w:rPr>
+        <w:t>התיוג</w:t>
+      </w:r>
+      <w:r>
+        <w:rPr>
+          <w:rFonts w:hint="cs"/>
+          <w:rtl/>
+          <w:lang w:val="en-GB"/>
+        </w:rPr>
+        <w:t xml:space="preserve"> של השכן הכי קרוב שלה בבסיס של ה</w:t>
+      </w:r>
+      <w:proofErr w:type="spellStart"/>
+      <w:r>
+        <w:rPr>
+          <w:lang w:val="en-GB"/>
+        </w:rPr>
+        <w:t>knn</w:t>
+      </w:r>
+      <w:proofErr w:type="spellEnd"/>
+      <w:r>
+        <w:rPr>
+          <w:rFonts w:hint="cs"/>
+          <w:rtl/>
+          <w:lang w:val="en-GB"/>
+        </w:rPr>
+        <w:t>.</w:t>
+      </w:r>
+      <w:r>
+        <w:rPr>
+          <w:rtl/>
+          <w:lang w:val="en-GB"/>
+        </w:rPr>
+        <w:br/>
+      </w:r>
+      <w:r>
+        <w:rPr>
+          <w:rFonts w:hint="cs"/>
+          <w:rtl/>
+          <w:lang w:val="en-GB"/>
+        </w:rPr>
+        <w:t>נשים לב, כל נקודה ב</w:t>
+      </w:r>
+      <w:r>
+        <w:rPr>
+          <w:lang w:val="en-GB"/>
+        </w:rPr>
+        <w:t>train set</w:t>
+      </w:r>
+      <w:r>
+        <w:rPr>
+          <w:rFonts w:hint="cs"/>
+          <w:rtl/>
+          <w:lang w:val="en-GB"/>
+        </w:rPr>
+        <w:t xml:space="preserve"> ה</w:t>
+      </w:r>
+      <w:r>
+        <w:rPr>
+          <w:rFonts w:hint="cs"/>
+          <w:rtl/>
+          <w:lang w:val="en-GB"/>
+        </w:rPr>
+        <w:t>י</w:t>
+      </w:r>
+      <w:r>
+        <w:rPr>
+          <w:rFonts w:hint="cs"/>
+          <w:rtl/>
+          <w:lang w:val="en-GB"/>
+        </w:rPr>
+        <w:t>א השכן הכי קרוב לעצמה! ולכן המודל יסווג אותה כסיווג הנכון שלה.</w:t>
+      </w:r>
+      <w:r>
+        <w:rPr>
+          <w:rtl/>
+          <w:lang w:val="en-GB"/>
+        </w:rPr>
+        <w:br/>
+      </w:r>
+      <w:r>
+        <w:rPr>
+          <w:rFonts w:hint="cs"/>
+          <w:rtl/>
+          <w:lang w:val="en-GB"/>
+        </w:rPr>
+        <w:t>כלומר ה</w:t>
+      </w:r>
+      <w:r>
+        <w:rPr>
+          <w:lang w:val="en-GB"/>
+        </w:rPr>
+        <w:t>train error</w:t>
+      </w:r>
+      <w:r>
+        <w:rPr>
+          <w:rFonts w:hint="cs"/>
+          <w:rtl/>
+          <w:lang w:val="en-GB"/>
+        </w:rPr>
+        <w:t xml:space="preserve"> צריכה להיות 0!</w:t>
+      </w:r>
+    </w:p>
+    <w:p>
+      <w:pPr>
+        <w:rPr>
+          <w:rtl/>
+          <w:lang w:val="en-GB"/>
+        </w:rPr>
+      </w:pPr>
+      <w:r>
+        <w:rPr>
+          <w:rFonts w:hint="cs"/>
+          <w:rtl/>
+          <w:lang w:val="en-GB"/>
+        </w:rPr>
+        <w:t>בפועל ה</w:t>
+      </w:r>
+      <w:r>
+        <w:rPr>
+          <w:lang w:val="en-GB"/>
+        </w:rPr>
+        <w:t>train error</w:t>
+      </w:r>
+      <w:r>
+        <w:rPr>
+          <w:rFonts w:hint="cs"/>
+          <w:rtl/>
+          <w:lang w:val="en-GB"/>
+        </w:rPr>
+        <w:t xml:space="preserve"> היא קצת יותר מ0 כי יש כמה זוגות של דגימות עם תיוג שונה ופיצרים זהים, והמודל בטוח טועה על אחד מכל זוג, כי הוא מחזיר אותה תשובה לשניהם</w:t>
+      </w:r>
+      <w:r>
+        <w:rPr>
+          <w:rFonts w:hint="cs"/>
+          <w:rtl/>
+          <w:lang w:val="en-GB"/>
+        </w:rPr>
+        <w:t>.</w:t>
+      </w:r>
+    </w:p>
+    <w:p>
+      <w:pPr>
+        <w:jc w:val="center"/>
+        <w:rPr>
+          <w:rtl/>
+          <w:lang w:val="en-GB"/>
+        </w:rPr>
+      </w:pPr>
+      <w:r>
+        <w:rPr>
+          <w:rFonts w:cs="Arial"/>
+          <w:rtl/>
+          <w:lang w:val="en-GB"/>
+        </w:rPr>
+        <w:drawing>
+          <wp:inline distT="0" distB="0" distL="0" distR="0" wp14:anchorId="2201BB75" wp14:editId="5EB73D82">
+            <wp:extent cx="2936212" cy="1416847"/>
+            <wp:effectExtent l="0" t="0" r="0" b="0"/>
+            <wp:docPr id="1487824582" name="Picture 1"/>
+            <wp:cNvGraphicFramePr>
+              <a:graphicFrameLocks xmlns:a="http://schemas.openxmlformats.org/drawingml/2006/main" noChangeAspect="1"/>
+            </wp:cNvGraphicFramePr>
+            <a:graphic xmlns:a="http://schemas.openxmlformats.org/drawingml/2006/main">
+              <a:graphicData uri="http://schemas.openxmlformats.org/drawingml/2006/picture">
+                <pic:pic xmlns:pic="http://schemas.openxmlformats.org/drawingml/2006/picture">
+                  <pic:nvPicPr>
+                    <pic:cNvPr id="1487824582" name=""/>
+                    <pic:cNvPicPr/>
+                  </pic:nvPicPr>
+                  <pic:blipFill>
+                    <a:blip r:embed="rId6"/>
+                    <a:stretch>
+                      <a:fillRect/>
+                    </a:stretch>
+                  </pic:blipFill>
+                  <pic:spPr>
+                    <a:xfrm>
+                      <a:off x="0" y="0"/>
+                      <a:ext cx="2960975" cy="1428796"/>
+                    </a:xfrm>
+                    <a:prstGeom prst="rect">
+                      <a:avLst/>
+                    </a:prstGeom>
+                  </pic:spPr>
+                </pic:pic>
+              </a:graphicData>
+            </a:graphic>
+          </wp:inline>
+        </w:drawing>
+      </w:r>
+    </w:p>
+    <w:p>
+      <w:pPr>
+        <w:rPr>
+          <w:rFonts w:hint="cs"/>
+          <w:rtl/>
+          <w:lang w:val="en-GB"/>
+        </w:rPr>
+      </w:pPr>
+      <w:r>
+        <w:rPr>
+          <w:rFonts w:hint="cs"/>
+          <w:rtl/>
+          <w:lang w:val="en-GB"/>
+        </w:rPr>
+        <w:t>זאת בעוד ה</w:t>
+      </w:r>
+      <w:r>
+        <w:rPr>
+          <w:lang w:val="en-GB"/>
+        </w:rPr>
+        <w:t>test error</w:t>
+      </w:r>
+      <w:r>
+        <w:rPr>
+          <w:rFonts w:hint="cs"/>
+          <w:rtl/>
+          <w:lang w:val="en-GB"/>
+        </w:rPr>
+        <w:t xml:space="preserve"> ל </w:t>
+      </w:r>
+      <w:r>
+        <w:rPr>
+          <w:lang w:val="en-GB"/>
+        </w:rPr>
+        <w:t>k=1</w:t>
+      </w:r>
+      <w:r>
+        <w:rPr>
+          <w:rFonts w:hint="cs"/>
+          <w:rtl/>
+          <w:lang w:val="en-GB"/>
+        </w:rPr>
+        <w:t xml:space="preserve"> הוא כ11%!.</w:t>
+      </w:r>
+    </w:p>
+    <w:p>
+      <w:pPr>
+        <w:rPr>
+          <w:rtl/>
+          <w:lang w:val="en-GB"/>
+        </w:rPr>
+      </w:pPr>
+      <w:r>
+        <w:rPr>
+          <w:rFonts w:hint="cs"/>
+          <w:rtl/>
+          <w:lang w:val="en-GB"/>
+        </w:rPr>
+        <w:t xml:space="preserve">לעומת </w:t>
+      </w:r>
+      <w:r>
+        <w:rPr>
+          <w:rFonts w:hint="cs"/>
+          <w:rtl/>
+          <w:lang w:val="en-GB"/>
+        </w:rPr>
+        <w:t>זאת</w:t>
+      </w:r>
+      <w:r>
+        <w:rPr>
+          <w:rFonts w:hint="cs"/>
+          <w:rtl/>
+          <w:lang w:val="en-GB"/>
+        </w:rPr>
+        <w:t xml:space="preserve">, </w:t>
+      </w:r>
+      <w:r>
+        <w:rPr>
+          <w:rFonts w:hint="cs"/>
+          <w:rtl/>
+          <w:lang w:val="en-GB"/>
+        </w:rPr>
+        <w:t xml:space="preserve">בעוד </w:t>
+      </w:r>
+      <w:r>
+        <w:rPr>
+          <w:rFonts w:hint="cs"/>
+          <w:rtl/>
+          <w:lang w:val="en-GB"/>
+        </w:rPr>
+        <w:t>ש</w:t>
+      </w:r>
+      <w:r>
+        <w:rPr>
+          <w:rFonts w:hint="cs"/>
+          <w:rtl/>
+          <w:lang w:val="en-GB"/>
+        </w:rPr>
+        <w:t>ל</w:t>
+      </w:r>
+      <w:r>
+        <w:rPr>
+          <w:lang w:val="en-GB"/>
+        </w:rPr>
+        <w:t>k</w:t>
+      </w:r>
+      <w:r>
+        <w:rPr>
+          <w:rFonts w:hint="cs"/>
+          <w:rtl/>
+          <w:lang w:val="en-GB"/>
+        </w:rPr>
+        <w:t>-ים גדולים ה</w:t>
+      </w:r>
+      <w:r>
+        <w:rPr>
+          <w:lang w:val="en-GB"/>
+        </w:rPr>
+        <w:t>test</w:t>
+      </w:r>
+      <w:r>
+        <w:rPr>
+          <w:lang w:val="en-GB"/>
+        </w:rPr>
+        <w:t xml:space="preserve"> error</w:t>
+      </w:r>
+      <w:r>
+        <w:rPr>
+          <w:rFonts w:hint="cs"/>
+          <w:rtl/>
+          <w:lang w:val="en-GB"/>
+        </w:rPr>
+        <w:t xml:space="preserve"> הוא </w:t>
+      </w:r>
+      <w:r>
+        <w:rPr>
+          <w:rFonts w:hint="cs"/>
+          <w:rtl/>
+          <w:lang w:val="en-GB"/>
+        </w:rPr>
+        <w:t>יותר</w:t>
+      </w:r>
+      <w:r>
+        <w:rPr>
+          <w:rFonts w:hint="cs"/>
+          <w:rtl/>
+          <w:lang w:val="en-GB"/>
+        </w:rPr>
+        <w:t xml:space="preserve"> גבוה וגם אין כל כך </w:t>
+      </w:r>
+      <w:r>
+        <w:rPr>
+          <w:lang w:val="en-GB"/>
+        </w:rPr>
+        <w:t>overfitting</w:t>
+      </w:r>
+      <w:r>
+        <w:rPr>
+          <w:rFonts w:hint="cs"/>
+          <w:rtl/>
+          <w:lang w:val="en-GB"/>
+        </w:rPr>
+        <w:t xml:space="preserve"> (סביבות האחוז וחצי הפרש).</w:t>
+      </w:r>
+      <w:r>
+        <w:rPr>
+          <w:rtl/>
+          <w:lang w:val="en-GB"/>
+        </w:rPr>
+        <w:br/>
+      </w:r>
+      <w:r>
+        <w:rPr>
+          <w:rFonts w:hint="cs"/>
+          <w:rtl/>
+          <w:lang w:val="en-GB"/>
+        </w:rPr>
+        <w:t>כלומר ה</w:t>
+      </w:r>
+      <w:r>
+        <w:rPr>
+          <w:lang w:val="en-GB"/>
+        </w:rPr>
+        <w:t>k</w:t>
+      </w:r>
+      <w:r>
+        <w:rPr>
+          <w:rFonts w:hint="cs"/>
+          <w:rtl/>
+          <w:lang w:val="en-GB"/>
+        </w:rPr>
+        <w:t>-ים הגדולים שניסינו הצליחו לזהות ברמה יותר טובה את החוק האמיתי.</w:t>
+      </w:r>
+    </w:p>
+    <w:p>
+      <w:pPr>
+        <w:rPr>
+          <w:lang w:val="en-GB"/>
+        </w:rPr>
+      </w:pPr>
+      <w:r>
+        <w:rPr>
+          <w:rFonts w:hint="cs"/>
+          <w:rtl/>
+          <w:lang w:val="en-GB"/>
+        </w:rPr>
+        <w:t xml:space="preserve">נשים לב שלמרות הממצאים שלנו, צריך להיזהר לא לשים </w:t>
+      </w:r>
+      <w:r>
+        <w:rPr>
+          <w:lang w:val="en-GB"/>
+        </w:rPr>
+        <w:t>k</w:t>
+      </w:r>
+      <w:r>
+        <w:rPr>
+          <w:rFonts w:hint="cs"/>
+          <w:rtl/>
+          <w:lang w:val="en-GB"/>
+        </w:rPr>
+        <w:t xml:space="preserve">-ים גדולים מדי. </w:t>
+      </w:r>
+      <w:r>
+        <w:rPr>
+          <w:rtl/>
+          <w:lang w:val="en-GB"/>
+        </w:rPr>
+        <w:br/>
+      </w:r>
+      <w:r>
+        <w:rPr>
+          <w:rFonts w:hint="cs"/>
+          <w:rtl/>
+          <w:lang w:val="en-GB"/>
+        </w:rPr>
+        <w:t>אם ה</w:t>
+      </w:r>
+      <w:r>
+        <w:rPr>
+          <w:lang w:val="en-GB"/>
+        </w:rPr>
+        <w:t>k</w:t>
+      </w:r>
+      <w:r>
+        <w:rPr>
+          <w:rFonts w:hint="cs"/>
+          <w:rtl/>
+          <w:lang w:val="en-GB"/>
+        </w:rPr>
+        <w:t xml:space="preserve"> יהיה בערך בגודל של </w:t>
+      </w:r>
+      <w:r>
+        <w:rPr>
+          <w:lang w:val="en-GB"/>
+        </w:rPr>
+        <w:t>n</w:t>
+      </w:r>
+      <w:r>
+        <w:rPr>
+          <w:rFonts w:hint="cs"/>
+          <w:rtl/>
+          <w:lang w:val="en-GB"/>
+        </w:rPr>
+        <w:t xml:space="preserve"> </w:t>
+      </w:r>
+      <w:r>
+        <w:rPr>
+          <w:rtl/>
+          <w:lang w:val="en-GB"/>
+        </w:rPr>
+        <w:t>–</w:t>
+      </w:r>
+      <w:r>
+        <w:rPr>
+          <w:rFonts w:hint="cs"/>
+          <w:rtl/>
+          <w:lang w:val="en-GB"/>
+        </w:rPr>
+        <w:t xml:space="preserve"> נסווג כמעט כל נקודה כתיוג של הרוב </w:t>
+      </w:r>
+      <w:r>
+        <w:rPr>
+          <w:rtl/>
+          <w:lang w:val="en-GB"/>
+        </w:rPr>
+        <w:t>–</w:t>
+      </w:r>
+      <w:r>
+        <w:rPr>
+          <w:rFonts w:hint="cs"/>
+          <w:rtl/>
+          <w:lang w:val="en-GB"/>
+        </w:rPr>
+        <w:t xml:space="preserve"> וזה כמובן לא מוצא את החוק האמיתי בצורה טובה, ויתן תוצאות גרועות(</w:t>
+      </w:r>
+      <w:r>
+        <w:rPr>
+          <w:lang w:val="en-GB"/>
+        </w:rPr>
+        <w:t>50% accuracy</w:t>
+      </w:r>
+      <w:r>
+        <w:rPr>
+          <w:rFonts w:hint="cs"/>
+          <w:rtl/>
+          <w:lang w:val="en-GB"/>
+        </w:rPr>
+        <w:t xml:space="preserve"> במקרה שלנו).</w:t>
+      </w:r>
+    </w:p>
+    <w:p>
+      <w:pPr>
+        <w:rPr>
+          <w:b/>
+          <w:bCs/>
+          <w:u w:val="single"/>
+          <w:rtl/>
+        </w:rPr>
+      </w:pPr>
+    </w:p>
+    <w:p>
+      <w:pPr>
+        <w:rPr>
+          <w:b/>
+          <w:bCs/>
+          <w:u w:val="single"/>
+          <w:rtl/>
+        </w:rPr>
+      </w:pPr>
+    </w:p>
+    <w:p>
+      <w:pPr>
+        <w:rPr>
+          <w:b/>
+          <w:bCs/>
+          <w:u w:val="single"/>
+          <w:rtl/>
+        </w:rPr>
+      </w:pPr>
+    </w:p>
+    <w:p>
+      <w:pPr>
+        <w:rPr>
+          <w:b/>
+          <w:bCs/>
+          <w:u w:val="single"/>
+          <w:rtl/>
+        </w:rPr>
+      </w:pPr>
+    </w:p>
+    <w:p>
+      <w:pPr>
+        <w:rPr>
+          <w:b/>
+          <w:bCs/>
+          <w:u w:val="single"/>
+          <w:rtl/>
+        </w:rPr>
+      </w:pPr>
+    </w:p>
+    <w:p>
+      <w:pPr>
+        <w:rPr>
+          <w:b/>
+          <w:bCs/>
+          <w:u w:val="single"/>
+          <w:rtl/>
+        </w:rPr>
+      </w:pPr>
+    </w:p>
+    <w:p>
+      <w:pPr>
+        <w:rPr>
+          <w:b/>
+          <w:bCs/>
+          <w:u w:val="single"/>
+          <w:rtl/>
+        </w:rPr>
+      </w:pPr>
+    </w:p>
+    <w:p>
+      <w:pPr>
+        <w:rPr>
+          <w:b/>
+          <w:bCs/>
+          <w:u w:val="single"/>
+          <w:rtl/>
+        </w:rPr>
+      </w:pPr>
+    </w:p>
+    <w:p>
+      <w:pPr>
+        <w:rPr>
+          <w:b/>
+          <w:bCs/>
+          <w:u w:val="single"/>
+          <w:rtl/>
+        </w:rPr>
+      </w:pPr>
+    </w:p>
+    <w:p>
+      <w:pPr>
+        <w:rPr>
+          <w:b/>
+          <w:bCs/>
+          <w:u w:val="single"/>
+          <w:rtl/>
+        </w:rPr>
+      </w:pPr>
+    </w:p>
+    <w:p>
+      <w:pPr>
+        <w:rPr>
+          <w:b/>
+          <w:bCs/>
+          <w:u w:val="single"/>
+          <w:rtl/>
+        </w:rPr>
+      </w:pPr>
+    </w:p>
+    <w:p>
+      <w:pPr>
+        <w:rPr>
+          <w:b/>
+          <w:bCs/>
+          <w:u w:val="single"/>
+          <w:rtl/>
+        </w:rPr>
+      </w:pPr>
+    </w:p>
+    <w:p>
+      <w:pPr>
+        <w:rPr>
+          <w:b/>
+          <w:bCs/>
+          <w:u w:val="single"/>
+        </w:rPr>
+      </w:pPr>
+    </w:p>
+    <w:p>
+      <w:pPr>
+        <w:rPr>
+          <w:b/>
+          <w:bCs/>
+          <w:u w:val="single"/>
+          <w:rtl/>
+        </w:rPr>
+      </w:pPr>
+    </w:p>
+    <w:p>
+      <w:pPr>
+        <w:rPr>
+          <w:b/>
+          <w:bCs/>
+          <w:u w:val="single"/>
+          <w:rtl/>
+        </w:rPr>
+      </w:pPr>
+    </w:p>
+    <w:p>
+      <w:pPr>
+        <w:rPr>
+          <w:b/>
+          <w:bCs/>
+          <w:u w:val="single"/>
+          <w:rtl/>
+        </w:rPr>
+      </w:pPr>
+      <w:r>
+        <w:rPr>
+          <w:rFonts w:hint="cs"/>
+          <w:b/>
+          <w:bCs/>
+          <w:u w:val="single"/>
+          <w:rtl/>
         </w:rPr>
         <w:t>שאלה 2:</w:t>
       </w:r>
@@ -36,6 +1495,7 @@
           <w:rFonts w:cs="Arial"/>
           <w:b/>
           <w:bCs/>
+          <w:noProof/>
           <w:u w:val="single"/>
           <w:rtl/>
         </w:rPr>
@@ -55,7 +1515,7 @@
                     <pic:cNvPicPr/>
                   </pic:nvPicPr>
                   <pic:blipFill>
-                    <a:blip r:embed="rId5"/>
+                    <a:blip r:embed="rId7"/>
                     <a:stretch>
                       <a:fillRect/>
                     </a:stretch>
@@ -113,7 +1573,7 @@
                     <pic:cNvPicPr/>
                   </pic:nvPicPr>
                   <pic:blipFill>
-                    <a:blip r:embed="rId6"/>
+                    <a:blip r:embed="rId8"/>
                     <a:stretch>
                       <a:fillRect/>
                     </a:stretch>
@@ -153,7 +1613,7 @@
                     <pic:cNvPicPr/>
                   </pic:nvPicPr>
                   <pic:blipFill>
-                    <a:blip r:embed="rId7"/>
+                    <a:blip r:embed="rId9"/>
                     <a:stretch>
                       <a:fillRect/>
                     </a:stretch>
@@ -177,6 +1637,13 @@
         <w:t xml:space="preserve"> </w:t>
       </w:r>
     </w:p>
+    <w:p>
+      <w:pPr>
+        <w:rPr>
+          <w:rtl/>
+        </w:rPr>
+      </w:pPr>
+    </w:p>
     <w:p/>
     <w:p>
       <w:pPr>
@@ -191,6 +1658,7 @@
           <w:bCs/>
           <w:rtl/>
         </w:rPr>
+        <w:lastRenderedPageBreak/>
         <w:t>ניתוח</w:t>
       </w:r>
       <w:r>
@@ -214,7 +1682,6 @@
           <w:bCs/>
           <w:rtl/>
         </w:rPr>
-        <w:lastRenderedPageBreak/>
         <w:t>שוויון בביצועים</w:t>
       </w:r>
       <w:r>
@@ -627,12 +2094,33 @@
         <v:path o:extrusionok="f" gradientshapeok="t" o:connecttype="rect"/>
         <o:lock v:ext="edit" aspectratio="t"/>
       </v:shapetype>
-      <v:shape id="_x0000_i1029" type="#_x0000_t75" style="width:20.4pt;height:20.4pt;visibility:visible;mso-wrap-style:square" o:bullet="t">
+      <v:shape id="_x0000_i1038" type="#_x0000_t75" style="width:20.25pt;height:20.25pt;visibility:visible;mso-wrap-style:square" o:bullet="t">
         <v:imagedata r:id="rId1" o:title=""/>
       </v:shape>
     </w:pict>
   </w:numPicBullet>
   <w:abstractNum w:abstractNumId="0" w15:restartNumberingAfterBreak="0">
+    <w:nsid w:val="FFFFFF83"/>
+    <w:multiLevelType w:val="singleLevel"/>
+    <w:tmpl w:val="70FCF2D6"/>
+    <w:lvl w:ilvl="0">
+      <w:start w:val="1"/>
+      <w:numFmt w:val="bullet"/>
+      <w:pStyle w:val="ListBullet2"/>
+      <w:lvlText w:val=""/>
+      <w:lvlJc w:val="left"/>
+      <w:pPr>
+        <w:tabs>
+          <w:tab w:val="num" w:pos="643"/>
+        </w:tabs>
+        <w:ind w:left="643" w:hanging="360"/>
+      </w:pPr>
+      <w:rPr>
+        <w:rFonts w:ascii="Symbol" w:hAnsi="Symbol" w:hint="default"/>
+      </w:rPr>
+    </w:lvl>
+  </w:abstractNum>
+  <w:abstractNum w:abstractNumId="1" w15:restartNumberingAfterBreak="0">
     <w:nsid w:val="450333EC"/>
     <w:multiLevelType w:val="multilevel"/>
     <w:tmpl w:val="2AAEAF98"/>
@@ -777,7 +2265,7 @@
       </w:rPr>
     </w:lvl>
   </w:abstractNum>
-  <w:abstractNum w:abstractNumId="1" w15:restartNumberingAfterBreak="0">
+  <w:abstractNum w:abstractNumId="2" w15:restartNumberingAfterBreak="0">
     <w:nsid w:val="5D92696A"/>
     <w:multiLevelType w:val="multilevel"/>
     <w:tmpl w:val="C9A0A67E"/>
@@ -926,7 +2414,7 @@
       </w:rPr>
     </w:lvl>
   </w:abstractNum>
-  <w:abstractNum w:abstractNumId="2" w15:restartNumberingAfterBreak="0">
+  <w:abstractNum w:abstractNumId="3" w15:restartNumberingAfterBreak="0">
     <w:nsid w:val="77263C01"/>
     <w:multiLevelType w:val="multilevel"/>
     <w:tmpl w:val="45D44466"/>
@@ -1075,7 +2563,7 @@
       </w:rPr>
     </w:lvl>
   </w:abstractNum>
-  <w:abstractNum w:abstractNumId="3" w15:restartNumberingAfterBreak="0">
+  <w:abstractNum w:abstractNumId="4" w15:restartNumberingAfterBreak="0">
     <w:nsid w:val="78733037"/>
     <w:multiLevelType w:val="multilevel"/>
     <w:tmpl w:val="E6805E42"/>
@@ -1225,16 +2713,19 @@
     </w:lvl>
   </w:abstractNum>
   <w:num w:numId="1" w16cid:durableId="1857036352">
-    <w:abstractNumId w:val="0"/>
+    <w:abstractNumId w:val="1"/>
   </w:num>
   <w:num w:numId="2" w16cid:durableId="945309355">
+    <w:abstractNumId w:val="4"/>
+  </w:num>
+  <w:num w:numId="3" w16cid:durableId="1793013676">
+    <w:abstractNumId w:val="2"/>
+  </w:num>
+  <w:num w:numId="4" w16cid:durableId="730687754">
     <w:abstractNumId w:val="3"/>
   </w:num>
-  <w:num w:numId="3" w16cid:durableId="1793013676">
-    <w:abstractNumId w:val="1"/>
-  </w:num>
-  <w:num w:numId="4" w16cid:durableId="730687754">
-    <w:abstractNumId w:val="2"/>
+  <w:num w:numId="5" w16cid:durableId="1958101320">
+    <w:abstractNumId w:val="0"/>
   </w:num>
 </w:numbering>
 </file>
@@ -1636,18 +3127,18 @@
     <w:lsdException w:name="Unresolved Mention" w:semiHidden="1" w:unhideWhenUsed="1"/>
     <w:lsdException w:name="Smart Link" w:semiHidden="1" w:unhideWhenUsed="1"/>
   </w:latentStyles>
-  <w:style w:type="paragraph" w:default="1" w:styleId="a">
+  <w:style w:type="paragraph" w:default="1" w:styleId="Normal">
     <w:name w:val="Normal"/>
     <w:qFormat/>
     <w:pPr>
       <w:bidi/>
     </w:pPr>
   </w:style>
-  <w:style w:type="paragraph" w:styleId="1">
+  <w:style w:type="paragraph" w:styleId="Heading1">
     <w:name w:val="heading 1"/>
-    <w:basedOn w:val="a"/>
-    <w:next w:val="a"/>
-    <w:link w:val="10"/>
+    <w:basedOn w:val="Normal"/>
+    <w:next w:val="Normal"/>
+    <w:link w:val="Heading1Char"/>
     <w:uiPriority w:val="9"/>
     <w:qFormat/>
     <w:rsid w:val="007F30CC"/>
@@ -1664,13 +3155,12 @@
       <w:szCs w:val="40"/>
     </w:rPr>
   </w:style>
-  <w:style w:type="paragraph" w:styleId="2">
+  <w:style w:type="paragraph" w:styleId="Heading2">
     <w:name w:val="heading 2"/>
-    <w:basedOn w:val="a"/>
-    <w:next w:val="a"/>
-    <w:link w:val="20"/>
+    <w:basedOn w:val="Normal"/>
+    <w:next w:val="Normal"/>
+    <w:link w:val="Heading2Char"/>
     <w:uiPriority w:val="9"/>
-    <w:semiHidden/>
     <w:unhideWhenUsed/>
     <w:qFormat/>
     <w:rsid w:val="007F30CC"/>
@@ -1687,11 +3177,11 @@
       <w:szCs w:val="32"/>
     </w:rPr>
   </w:style>
-  <w:style w:type="paragraph" w:styleId="3">
+  <w:style w:type="paragraph" w:styleId="Heading3">
     <w:name w:val="heading 3"/>
-    <w:basedOn w:val="a"/>
-    <w:next w:val="a"/>
-    <w:link w:val="30"/>
+    <w:basedOn w:val="Normal"/>
+    <w:next w:val="Normal"/>
+    <w:link w:val="Heading3Char"/>
     <w:uiPriority w:val="9"/>
     <w:semiHidden/>
     <w:unhideWhenUsed/>
@@ -1710,11 +3200,11 @@
       <w:szCs w:val="28"/>
     </w:rPr>
   </w:style>
-  <w:style w:type="paragraph" w:styleId="4">
+  <w:style w:type="paragraph" w:styleId="Heading4">
     <w:name w:val="heading 4"/>
-    <w:basedOn w:val="a"/>
-    <w:next w:val="a"/>
-    <w:link w:val="40"/>
+    <w:basedOn w:val="Normal"/>
+    <w:next w:val="Normal"/>
+    <w:link w:val="Heading4Char"/>
     <w:uiPriority w:val="9"/>
     <w:semiHidden/>
     <w:unhideWhenUsed/>
@@ -1733,11 +3223,11 @@
       <w:color w:val="0F4761" w:themeColor="accent1" w:themeShade="BF"/>
     </w:rPr>
   </w:style>
-  <w:style w:type="paragraph" w:styleId="5">
+  <w:style w:type="paragraph" w:styleId="Heading5">
     <w:name w:val="heading 5"/>
-    <w:basedOn w:val="a"/>
-    <w:next w:val="a"/>
-    <w:link w:val="50"/>
+    <w:basedOn w:val="Normal"/>
+    <w:next w:val="Normal"/>
+    <w:link w:val="Heading5Char"/>
     <w:uiPriority w:val="9"/>
     <w:semiHidden/>
     <w:unhideWhenUsed/>
@@ -1754,11 +3244,11 @@
       <w:color w:val="0F4761" w:themeColor="accent1" w:themeShade="BF"/>
     </w:rPr>
   </w:style>
-  <w:style w:type="paragraph" w:styleId="6">
+  <w:style w:type="paragraph" w:styleId="Heading6">
     <w:name w:val="heading 6"/>
-    <w:basedOn w:val="a"/>
-    <w:next w:val="a"/>
-    <w:link w:val="60"/>
+    <w:basedOn w:val="Normal"/>
+    <w:next w:val="Normal"/>
+    <w:link w:val="Heading6Char"/>
     <w:uiPriority w:val="9"/>
     <w:semiHidden/>
     <w:unhideWhenUsed/>
@@ -1777,11 +3267,11 @@
       <w:color w:val="595959" w:themeColor="text1" w:themeTint="A6"/>
     </w:rPr>
   </w:style>
-  <w:style w:type="paragraph" w:styleId="7">
+  <w:style w:type="paragraph" w:styleId="Heading7">
     <w:name w:val="heading 7"/>
-    <w:basedOn w:val="a"/>
-    <w:next w:val="a"/>
-    <w:link w:val="70"/>
+    <w:basedOn w:val="Normal"/>
+    <w:next w:val="Normal"/>
+    <w:link w:val="Heading7Char"/>
     <w:uiPriority w:val="9"/>
     <w:semiHidden/>
     <w:unhideWhenUsed/>
@@ -1798,11 +3288,11 @@
       <w:color w:val="595959" w:themeColor="text1" w:themeTint="A6"/>
     </w:rPr>
   </w:style>
-  <w:style w:type="paragraph" w:styleId="8">
+  <w:style w:type="paragraph" w:styleId="Heading8">
     <w:name w:val="heading 8"/>
-    <w:basedOn w:val="a"/>
-    <w:next w:val="a"/>
-    <w:link w:val="80"/>
+    <w:basedOn w:val="Normal"/>
+    <w:next w:val="Normal"/>
+    <w:link w:val="Heading8Char"/>
     <w:uiPriority w:val="9"/>
     <w:semiHidden/>
     <w:unhideWhenUsed/>
@@ -1821,11 +3311,11 @@
       <w:color w:val="272727" w:themeColor="text1" w:themeTint="D8"/>
     </w:rPr>
   </w:style>
-  <w:style w:type="paragraph" w:styleId="9">
+  <w:style w:type="paragraph" w:styleId="Heading9">
     <w:name w:val="heading 9"/>
-    <w:basedOn w:val="a"/>
-    <w:next w:val="a"/>
-    <w:link w:val="90"/>
+    <w:basedOn w:val="Normal"/>
+    <w:next w:val="Normal"/>
+    <w:link w:val="Heading9Char"/>
     <w:uiPriority w:val="9"/>
     <w:semiHidden/>
     <w:unhideWhenUsed/>
@@ -1842,13 +3332,13 @@
       <w:color w:val="272727" w:themeColor="text1" w:themeTint="D8"/>
     </w:rPr>
   </w:style>
-  <w:style w:type="character" w:default="1" w:styleId="a0">
+  <w:style w:type="character" w:default="1" w:styleId="DefaultParagraphFont">
     <w:name w:val="Default Paragraph Font"/>
     <w:uiPriority w:val="1"/>
     <w:semiHidden/>
     <w:unhideWhenUsed/>
   </w:style>
-  <w:style w:type="table" w:default="1" w:styleId="a1">
+  <w:style w:type="table" w:default="1" w:styleId="TableNormal">
     <w:name w:val="Normal Table"/>
     <w:uiPriority w:val="99"/>
     <w:semiHidden/>
@@ -1863,16 +3353,16 @@
       </w:tblCellMar>
     </w:tblPr>
   </w:style>
-  <w:style w:type="numbering" w:default="1" w:styleId="a2">
+  <w:style w:type="numbering" w:default="1" w:styleId="NoList">
     <w:name w:val="No List"/>
     <w:uiPriority w:val="99"/>
     <w:semiHidden/>
     <w:unhideWhenUsed/>
   </w:style>
-  <w:style w:type="character" w:customStyle="1" w:styleId="10">
-    <w:name w:val="כותרת 1 תו"/>
-    <w:basedOn w:val="a0"/>
-    <w:link w:val="1"/>
+  <w:style w:type="character" w:customStyle="1" w:styleId="Heading1Char">
+    <w:name w:val="Heading 1 Char"/>
+    <w:basedOn w:val="DefaultParagraphFont"/>
+    <w:link w:val="Heading1"/>
     <w:uiPriority w:val="9"/>
     <w:rsid w:val="007F30CC"/>
     <w:rPr>
@@ -1882,12 +3372,11 @@
       <w:szCs w:val="40"/>
     </w:rPr>
   </w:style>
-  <w:style w:type="character" w:customStyle="1" w:styleId="20">
-    <w:name w:val="כותרת 2 תו"/>
-    <w:basedOn w:val="a0"/>
-    <w:link w:val="2"/>
+  <w:style w:type="character" w:customStyle="1" w:styleId="Heading2Char">
+    <w:name w:val="Heading 2 Char"/>
+    <w:basedOn w:val="DefaultParagraphFont"/>
+    <w:link w:val="Heading2"/>
     <w:uiPriority w:val="9"/>
-    <w:semiHidden/>
     <w:rsid w:val="007F30CC"/>
     <w:rPr>
       <w:rFonts w:asciiTheme="majorHAnsi" w:eastAsiaTheme="majorEastAsia" w:hAnsiTheme="majorHAnsi" w:cstheme="majorBidi"/>
@@ -1896,10 +3385,10 @@
       <w:szCs w:val="32"/>
     </w:rPr>
   </w:style>
-  <w:style w:type="character" w:customStyle="1" w:styleId="30">
-    <w:name w:val="כותרת 3 תו"/>
-    <w:basedOn w:val="a0"/>
-    <w:link w:val="3"/>
+  <w:style w:type="character" w:customStyle="1" w:styleId="Heading3Char">
+    <w:name w:val="Heading 3 Char"/>
+    <w:basedOn w:val="DefaultParagraphFont"/>
+    <w:link w:val="Heading3"/>
     <w:uiPriority w:val="9"/>
     <w:semiHidden/>
     <w:rsid w:val="007F30CC"/>
@@ -1910,10 +3399,10 @@
       <w:szCs w:val="28"/>
     </w:rPr>
   </w:style>
-  <w:style w:type="character" w:customStyle="1" w:styleId="40">
-    <w:name w:val="כותרת 4 תו"/>
-    <w:basedOn w:val="a0"/>
-    <w:link w:val="4"/>
+  <w:style w:type="character" w:customStyle="1" w:styleId="Heading4Char">
+    <w:name w:val="Heading 4 Char"/>
+    <w:basedOn w:val="DefaultParagraphFont"/>
+    <w:link w:val="Heading4"/>
     <w:uiPriority w:val="9"/>
     <w:semiHidden/>
     <w:rsid w:val="007F30CC"/>
@@ -1924,10 +3413,10 @@
       <w:color w:val="0F4761" w:themeColor="accent1" w:themeShade="BF"/>
     </w:rPr>
   </w:style>
-  <w:style w:type="character" w:customStyle="1" w:styleId="50">
-    <w:name w:val="כותרת 5 תו"/>
-    <w:basedOn w:val="a0"/>
-    <w:link w:val="5"/>
+  <w:style w:type="character" w:customStyle="1" w:styleId="Heading5Char">
+    <w:name w:val="Heading 5 Char"/>
+    <w:basedOn w:val="DefaultParagraphFont"/>
+    <w:link w:val="Heading5"/>
     <w:uiPriority w:val="9"/>
     <w:semiHidden/>
     <w:rsid w:val="007F30CC"/>
@@ -1936,10 +3425,10 @@
       <w:color w:val="0F4761" w:themeColor="accent1" w:themeShade="BF"/>
     </w:rPr>
   </w:style>
-  <w:style w:type="character" w:customStyle="1" w:styleId="60">
-    <w:name w:val="כותרת 6 תו"/>
-    <w:basedOn w:val="a0"/>
-    <w:link w:val="6"/>
+  <w:style w:type="character" w:customStyle="1" w:styleId="Heading6Char">
+    <w:name w:val="Heading 6 Char"/>
+    <w:basedOn w:val="DefaultParagraphFont"/>
+    <w:link w:val="Heading6"/>
     <w:uiPriority w:val="9"/>
     <w:semiHidden/>
     <w:rsid w:val="007F30CC"/>
@@ -1950,10 +3439,10 @@
       <w:color w:val="595959" w:themeColor="text1" w:themeTint="A6"/>
     </w:rPr>
   </w:style>
-  <w:style w:type="character" w:customStyle="1" w:styleId="70">
-    <w:name w:val="כותרת 7 תו"/>
-    <w:basedOn w:val="a0"/>
-    <w:link w:val="7"/>
+  <w:style w:type="character" w:customStyle="1" w:styleId="Heading7Char">
+    <w:name w:val="Heading 7 Char"/>
+    <w:basedOn w:val="DefaultParagraphFont"/>
+    <w:link w:val="Heading7"/>
     <w:uiPriority w:val="9"/>
     <w:semiHidden/>
     <w:rsid w:val="007F30CC"/>
@@ -1962,10 +3451,10 @@
       <w:color w:val="595959" w:themeColor="text1" w:themeTint="A6"/>
     </w:rPr>
   </w:style>
-  <w:style w:type="character" w:customStyle="1" w:styleId="80">
-    <w:name w:val="כותרת 8 תו"/>
-    <w:basedOn w:val="a0"/>
-    <w:link w:val="8"/>
+  <w:style w:type="character" w:customStyle="1" w:styleId="Heading8Char">
+    <w:name w:val="Heading 8 Char"/>
+    <w:basedOn w:val="DefaultParagraphFont"/>
+    <w:link w:val="Heading8"/>
     <w:uiPriority w:val="9"/>
     <w:semiHidden/>
     <w:rsid w:val="007F30CC"/>
@@ -1976,10 +3465,10 @@
       <w:color w:val="272727" w:themeColor="text1" w:themeTint="D8"/>
     </w:rPr>
   </w:style>
-  <w:style w:type="character" w:customStyle="1" w:styleId="90">
-    <w:name w:val="כותרת 9 תו"/>
-    <w:basedOn w:val="a0"/>
-    <w:link w:val="9"/>
+  <w:style w:type="character" w:customStyle="1" w:styleId="Heading9Char">
+    <w:name w:val="Heading 9 Char"/>
+    <w:basedOn w:val="DefaultParagraphFont"/>
+    <w:link w:val="Heading9"/>
     <w:uiPriority w:val="9"/>
     <w:semiHidden/>
     <w:rsid w:val="007F30CC"/>
@@ -1988,11 +3477,11 @@
       <w:color w:val="272727" w:themeColor="text1" w:themeTint="D8"/>
     </w:rPr>
   </w:style>
-  <w:style w:type="paragraph" w:styleId="a3">
+  <w:style w:type="paragraph" w:styleId="Title">
     <w:name w:val="Title"/>
-    <w:basedOn w:val="a"/>
-    <w:next w:val="a"/>
-    <w:link w:val="a4"/>
+    <w:basedOn w:val="Normal"/>
+    <w:next w:val="Normal"/>
+    <w:link w:val="TitleChar"/>
     <w:uiPriority w:val="10"/>
     <w:qFormat/>
     <w:rsid w:val="007F30CC"/>
@@ -2008,10 +3497,10 @@
       <w:szCs w:val="56"/>
     </w:rPr>
   </w:style>
-  <w:style w:type="character" w:customStyle="1" w:styleId="a4">
-    <w:name w:val="כותרת טקסט תו"/>
-    <w:basedOn w:val="a0"/>
-    <w:link w:val="a3"/>
+  <w:style w:type="character" w:customStyle="1" w:styleId="TitleChar">
+    <w:name w:val="Title Char"/>
+    <w:basedOn w:val="DefaultParagraphFont"/>
+    <w:link w:val="Title"/>
     <w:uiPriority w:val="10"/>
     <w:rsid w:val="007F30CC"/>
     <w:rPr>
@@ -2022,11 +3511,11 @@
       <w:szCs w:val="56"/>
     </w:rPr>
   </w:style>
-  <w:style w:type="paragraph" w:styleId="a5">
+  <w:style w:type="paragraph" w:styleId="Subtitle">
     <w:name w:val="Subtitle"/>
-    <w:basedOn w:val="a"/>
-    <w:next w:val="a"/>
-    <w:link w:val="a6"/>
+    <w:basedOn w:val="Normal"/>
+    <w:next w:val="Normal"/>
+    <w:link w:val="SubtitleChar"/>
     <w:uiPriority w:val="11"/>
     <w:qFormat/>
     <w:rsid w:val="007F30CC"/>
@@ -2043,10 +3532,10 @@
       <w:szCs w:val="28"/>
     </w:rPr>
   </w:style>
-  <w:style w:type="character" w:customStyle="1" w:styleId="a6">
-    <w:name w:val="כותרת משנה תו"/>
-    <w:basedOn w:val="a0"/>
-    <w:link w:val="a5"/>
+  <w:style w:type="character" w:customStyle="1" w:styleId="SubtitleChar">
+    <w:name w:val="Subtitle Char"/>
+    <w:basedOn w:val="DefaultParagraphFont"/>
+    <w:link w:val="Subtitle"/>
     <w:uiPriority w:val="11"/>
     <w:rsid w:val="007F30CC"/>
     <w:rPr>
@@ -2057,11 +3546,11 @@
       <w:szCs w:val="28"/>
     </w:rPr>
   </w:style>
-  <w:style w:type="paragraph" w:styleId="a7">
+  <w:style w:type="paragraph" w:styleId="Quote">
     <w:name w:val="Quote"/>
-    <w:basedOn w:val="a"/>
-    <w:next w:val="a"/>
-    <w:link w:val="a8"/>
+    <w:basedOn w:val="Normal"/>
+    <w:next w:val="Normal"/>
+    <w:link w:val="QuoteChar"/>
     <w:uiPriority w:val="29"/>
     <w:qFormat/>
     <w:rsid w:val="007F30CC"/>
@@ -2075,10 +3564,10 @@
       <w:color w:val="404040" w:themeColor="text1" w:themeTint="BF"/>
     </w:rPr>
   </w:style>
-  <w:style w:type="character" w:customStyle="1" w:styleId="a8">
-    <w:name w:val="ציטוט תו"/>
-    <w:basedOn w:val="a0"/>
-    <w:link w:val="a7"/>
+  <w:style w:type="character" w:customStyle="1" w:styleId="QuoteChar">
+    <w:name w:val="Quote Char"/>
+    <w:basedOn w:val="DefaultParagraphFont"/>
+    <w:link w:val="Quote"/>
     <w:uiPriority w:val="29"/>
     <w:rsid w:val="007F30CC"/>
     <w:rPr>
@@ -2087,9 +3576,9 @@
       <w:color w:val="404040" w:themeColor="text1" w:themeTint="BF"/>
     </w:rPr>
   </w:style>
-  <w:style w:type="paragraph" w:styleId="a9">
+  <w:style w:type="paragraph" w:styleId="ListParagraph">
     <w:name w:val="List Paragraph"/>
-    <w:basedOn w:val="a"/>
+    <w:basedOn w:val="Normal"/>
     <w:uiPriority w:val="34"/>
     <w:qFormat/>
     <w:rsid w:val="007F30CC"/>
@@ -2098,9 +3587,9 @@
       <w:contextualSpacing/>
     </w:pPr>
   </w:style>
-  <w:style w:type="character" w:styleId="aa">
+  <w:style w:type="character" w:styleId="IntenseEmphasis">
     <w:name w:val="Intense Emphasis"/>
-    <w:basedOn w:val="a0"/>
+    <w:basedOn w:val="DefaultParagraphFont"/>
     <w:uiPriority w:val="21"/>
     <w:qFormat/>
     <w:rsid w:val="007F30CC"/>
@@ -2110,11 +3599,11 @@
       <w:color w:val="0F4761" w:themeColor="accent1" w:themeShade="BF"/>
     </w:rPr>
   </w:style>
-  <w:style w:type="paragraph" w:styleId="ab">
+  <w:style w:type="paragraph" w:styleId="IntenseQuote">
     <w:name w:val="Intense Quote"/>
-    <w:basedOn w:val="a"/>
-    <w:next w:val="a"/>
-    <w:link w:val="ac"/>
+    <w:basedOn w:val="Normal"/>
+    <w:next w:val="Normal"/>
+    <w:link w:val="IntenseQuoteChar"/>
     <w:uiPriority w:val="30"/>
     <w:qFormat/>
     <w:rsid w:val="007F30CC"/>
@@ -2133,10 +3622,10 @@
       <w:color w:val="0F4761" w:themeColor="accent1" w:themeShade="BF"/>
     </w:rPr>
   </w:style>
-  <w:style w:type="character" w:customStyle="1" w:styleId="ac">
-    <w:name w:val="ציטוט חזק תו"/>
-    <w:basedOn w:val="a0"/>
-    <w:link w:val="ab"/>
+  <w:style w:type="character" w:customStyle="1" w:styleId="IntenseQuoteChar">
+    <w:name w:val="Intense Quote Char"/>
+    <w:basedOn w:val="DefaultParagraphFont"/>
+    <w:link w:val="IntenseQuote"/>
     <w:uiPriority w:val="30"/>
     <w:rsid w:val="007F30CC"/>
     <w:rPr>
@@ -2145,9 +3634,9 @@
       <w:color w:val="0F4761" w:themeColor="accent1" w:themeShade="BF"/>
     </w:rPr>
   </w:style>
-  <w:style w:type="character" w:styleId="ad">
+  <w:style w:type="character" w:styleId="IntenseReference">
     <w:name w:val="Intense Reference"/>
-    <w:basedOn w:val="a0"/>
+    <w:basedOn w:val="DefaultParagraphFont"/>
     <w:uiPriority w:val="32"/>
     <w:qFormat/>
     <w:rsid w:val="007F30CC"/>
@@ -2158,6 +3647,48 @@
       <w:color w:val="0F4761" w:themeColor="accent1" w:themeShade="BF"/>
       <w:spacing w:val="5"/>
     </w:rPr>
+  </w:style>
+  <w:style w:type="paragraph" w:styleId="List3">
+    <w:name w:val="List 3"/>
+    <w:basedOn w:val="Normal"/>
+    <w:uiPriority w:val="99"/>
+    <w:unhideWhenUsed/>
+    <w:rsid w:val="0019791F"/>
+    <w:pPr>
+      <w:ind w:left="849" w:hanging="283"/>
+      <w:contextualSpacing/>
+    </w:pPr>
+  </w:style>
+  <w:style w:type="paragraph" w:styleId="ListBullet2">
+    <w:name w:val="List Bullet 2"/>
+    <w:basedOn w:val="Normal"/>
+    <w:uiPriority w:val="99"/>
+    <w:unhideWhenUsed/>
+    <w:rsid w:val="0019791F"/>
+    <w:pPr>
+      <w:numPr>
+        <w:numId w:val="5"/>
+      </w:numPr>
+      <w:contextualSpacing/>
+    </w:pPr>
+  </w:style>
+  <w:style w:type="paragraph" w:styleId="BodyText">
+    <w:name w:val="Body Text"/>
+    <w:basedOn w:val="Normal"/>
+    <w:link w:val="BodyTextChar"/>
+    <w:uiPriority w:val="99"/>
+    <w:unhideWhenUsed/>
+    <w:rsid w:val="0019791F"/>
+    <w:pPr>
+      <w:spacing w:after="120"/>
+    </w:pPr>
+  </w:style>
+  <w:style w:type="character" w:customStyle="1" w:styleId="BodyTextChar">
+    <w:name w:val="Body Text Char"/>
+    <w:basedOn w:val="DefaultParagraphFont"/>
+    <w:link w:val="BodyText"/>
+    <w:uiPriority w:val="99"/>
+    <w:rsid w:val="0019791F"/>
   </w:style>
 </w:styles>
 </file>

</xml_diff>